<commit_message>
ready for normative control
</commit_message>
<xml_diff>
--- a/2022ВКР830303ГРИШИН.docx
+++ b/2022ВКР830303ГРИШИН.docx
@@ -1690,8 +1690,8 @@
           <w:szCs w:val="28"/>
         </w:rPr>
         <w:sectPr>
-          <w:headerReference w:type="default" r:id="rId8"/>
-          <w:footerReference w:type="default" r:id="rId9"/>
+          <w:headerReference w:type="default" r:id="rId7"/>
+          <w:footerReference w:type="default" r:id="rId8"/>
           <w:pgSz w:w="11909" w:h="16834"/>
           <w:pgMar w:top="1134" w:right="567" w:bottom="1134" w:left="1701" w:header="720" w:footer="720" w:gutter="0"/>
           <w:pgNumType w:start="1"/>
@@ -3202,8 +3202,8 @@
     <w:p>
       <w:pPr>
         <w:sectPr>
-          <w:headerReference w:type="default" r:id="rId10"/>
-          <w:footerReference w:type="default" r:id="rId11"/>
+          <w:headerReference w:type="default" r:id="rId9"/>
+          <w:footerReference w:type="default" r:id="rId10"/>
           <w:pgSz w:w="11909" w:h="16834"/>
           <w:pgMar w:top="1134" w:right="567" w:bottom="1134" w:left="1701" w:header="720" w:footer="720" w:gutter="0"/>
           <w:cols w:space="720"/>
@@ -5400,8 +5400,8 @@
     <w:p>
       <w:pPr>
         <w:sectPr>
-          <w:headerReference w:type="default" r:id="rId12"/>
-          <w:footerReference w:type="default" r:id="rId13"/>
+          <w:headerReference w:type="default" r:id="rId11"/>
+          <w:footerReference w:type="default" r:id="rId12"/>
           <w:pgSz w:w="11909" w:h="16834"/>
           <w:pgMar w:top="1134" w:right="567" w:bottom="1134" w:left="1701" w:header="720" w:footer="720" w:gutter="0"/>
           <w:cols w:space="720"/>
@@ -8677,12 +8677,12 @@
                                           <pic:cNvPicPr/>
                                         </pic:nvPicPr>
                                         <pic:blipFill>
-                                          <a:blip r:embed="rId14">
+                                          <a:blip r:embed="rId13">
                                             <a:lum/>
                                             <a:alphaModFix/>
                                             <a:extLst>
                                               <a:ext uri="{96DAC541-7B7A-43D3-8B79-37D633B846F1}">
-                                                <asvg:svgBlip xmlns:asvg="http://schemas.microsoft.com/office/drawing/2016/SVG/main" r:embed="rId15"/>
+                                                <asvg:svgBlip xmlns:asvg="http://schemas.microsoft.com/office/drawing/2016/SVG/main" r:embed="rId14"/>
                                               </a:ext>
                                             </a:extLst>
                                           </a:blip>
@@ -8761,12 +8761,12 @@
                                     <pic:cNvPicPr/>
                                   </pic:nvPicPr>
                                   <pic:blipFill>
-                                    <a:blip r:embed="rId14">
+                                    <a:blip r:embed="rId13">
                                       <a:lum/>
                                       <a:alphaModFix/>
                                       <a:extLst>
                                         <a:ext uri="{96DAC541-7B7A-43D3-8B79-37D633B846F1}">
-                                          <asvg:svgBlip xmlns:asvg="http://schemas.microsoft.com/office/drawing/2016/SVG/main" r:embed="rId15"/>
+                                          <asvg:svgBlip xmlns:asvg="http://schemas.microsoft.com/office/drawing/2016/SVG/main" r:embed="rId14"/>
                                         </a:ext>
                                       </a:extLst>
                                     </a:blip>
@@ -9446,11 +9446,9 @@
       <w:r>
         <w:t xml:space="preserve"> имитирует физические силы при построении локального плана. Построенный глобальным планировщиком путь сглаживается с помощью применения искусственных сил: сила внутреннего сжатия и внешняя отталкивающая сила. Сила внутреннего сжатия имитирует натяжение растянутой резинки. Для </w:t>
       </w:r>
-      <w:proofErr w:type="spellStart"/>
-      <w:r>
-        <w:t>преодолевания</w:t>
-      </w:r>
-      <w:proofErr w:type="spellEnd"/>
+      <w:r>
+        <w:t>преодоления</w:t>
+      </w:r>
       <w:r>
         <w:t xml:space="preserve"> препятствий, применяется внешняя отталкивающая сила, исходящая от препятствий. Таким образом упругая лента, словно натягивается на препятствия. При прохождении робота через несколько препятствий, возможно несколько способов расположить такую упругую ленту. Производится процесс многокритериальной оптимизации с учетом времени.</w:t>
       </w:r>
@@ -10480,7 +10478,7 @@
                                           <pic:cNvPicPr/>
                                         </pic:nvPicPr>
                                         <pic:blipFill>
-                                          <a:blip r:embed="rId16">
+                                          <a:blip r:embed="rId15">
                                             <a:lum/>
                                             <a:alphaModFix/>
                                           </a:blip>
@@ -10555,7 +10553,7 @@
                                     <pic:cNvPicPr/>
                                   </pic:nvPicPr>
                                   <pic:blipFill>
-                                    <a:blip r:embed="rId16">
+                                    <a:blip r:embed="rId15">
                                       <a:lum/>
                                       <a:alphaModFix/>
                                     </a:blip>
@@ -10870,7 +10868,7 @@
                                           <pic:cNvPicPr/>
                                         </pic:nvPicPr>
                                         <pic:blipFill>
-                                          <a:blip r:embed="rId17">
+                                          <a:blip r:embed="rId16">
                                             <a:lum/>
                                             <a:alphaModFix/>
                                           </a:blip>
@@ -10951,7 +10949,7 @@
                                     <pic:cNvPicPr/>
                                   </pic:nvPicPr>
                                   <pic:blipFill>
-                                    <a:blip r:embed="rId17">
+                                    <a:blip r:embed="rId16">
                                       <a:lum/>
                                       <a:alphaModFix/>
                                     </a:blip>
@@ -12304,7 +12302,7 @@
                                           <pic:cNvPicPr/>
                                         </pic:nvPicPr>
                                         <pic:blipFill>
-                                          <a:blip r:embed="rId18">
+                                          <a:blip r:embed="rId17">
                                             <a:lum/>
                                             <a:alphaModFix/>
                                           </a:blip>
@@ -12379,7 +12377,7 @@
                                     <pic:cNvPicPr/>
                                   </pic:nvPicPr>
                                   <pic:blipFill>
-                                    <a:blip r:embed="rId18">
+                                    <a:blip r:embed="rId17">
                                       <a:lum/>
                                       <a:alphaModFix/>
                                     </a:blip>
@@ -14799,7 +14797,7 @@
                                           <pic:cNvPicPr/>
                                         </pic:nvPicPr>
                                         <pic:blipFill>
-                                          <a:blip r:embed="rId19">
+                                          <a:blip r:embed="rId18">
                                             <a:lum/>
                                             <a:alphaModFix/>
                                           </a:blip>
@@ -14874,7 +14872,7 @@
                                     <pic:cNvPicPr/>
                                   </pic:nvPicPr>
                                   <pic:blipFill>
-                                    <a:blip r:embed="rId19">
+                                    <a:blip r:embed="rId18">
                                       <a:lum/>
                                       <a:alphaModFix/>
                                     </a:blip>
@@ -17165,7 +17163,7 @@
                                           <pic:cNvPicPr/>
                                         </pic:nvPicPr>
                                         <pic:blipFill>
-                                          <a:blip r:embed="rId20">
+                                          <a:blip r:embed="rId19">
                                             <a:lum/>
                                             <a:alphaModFix/>
                                           </a:blip>
@@ -17243,7 +17241,7 @@
                                     <pic:cNvPicPr/>
                                   </pic:nvPicPr>
                                   <pic:blipFill>
-                                    <a:blip r:embed="rId20">
+                                    <a:blip r:embed="rId19">
                                       <a:lum/>
                                       <a:alphaModFix/>
                                     </a:blip>
@@ -22565,7 +22563,7 @@
                                           <pic:cNvPicPr/>
                                         </pic:nvPicPr>
                                         <pic:blipFill>
-                                          <a:blip r:embed="rId21">
+                                          <a:blip r:embed="rId20">
                                             <a:lum/>
                                             <a:alphaModFix/>
                                           </a:blip>
@@ -22640,7 +22638,7 @@
                                     <pic:cNvPicPr/>
                                   </pic:nvPicPr>
                                   <pic:blipFill>
-                                    <a:blip r:embed="rId21">
+                                    <a:blip r:embed="rId20">
                                       <a:lum/>
                                       <a:alphaModFix/>
                                     </a:blip>
@@ -25058,7 +25056,7 @@
                                           <pic:cNvPicPr/>
                                         </pic:nvPicPr>
                                         <pic:blipFill>
-                                          <a:blip r:embed="rId22">
+                                          <a:blip r:embed="rId21">
                                             <a:lum/>
                                             <a:alphaModFix/>
                                           </a:blip>
@@ -25139,7 +25137,7 @@
                                     <pic:cNvPicPr/>
                                   </pic:nvPicPr>
                                   <pic:blipFill>
-                                    <a:blip r:embed="rId22">
+                                    <a:blip r:embed="rId21">
                                       <a:lum/>
                                       <a:alphaModFix/>
                                     </a:blip>
@@ -25260,6 +25258,10 @@
       </w:r>
       <w:proofErr w:type="spellStart"/>
       <w:r>
+        <w:rPr>
+          <w:i/>
+          <w:iCs/>
+        </w:rPr>
         <w:t>roscpp</w:t>
       </w:r>
       <w:proofErr w:type="spellEnd"/>
@@ -25268,6 +25270,10 @@
       </w:r>
       <w:proofErr w:type="spellStart"/>
       <w:r>
+        <w:rPr>
+          <w:i/>
+          <w:iCs/>
+        </w:rPr>
         <w:t>rospy</w:t>
       </w:r>
       <w:proofErr w:type="spellEnd"/>
@@ -25559,7 +25565,7 @@
                                           <pic:cNvPicPr/>
                                         </pic:nvPicPr>
                                         <pic:blipFill>
-                                          <a:blip r:embed="rId23">
+                                          <a:blip r:embed="rId22">
                                             <a:lum/>
                                             <a:alphaModFix/>
                                           </a:blip>
@@ -25634,7 +25640,7 @@
                                     <pic:cNvPicPr/>
                                   </pic:nvPicPr>
                                   <pic:blipFill>
-                                    <a:blip r:embed="rId23">
+                                    <a:blip r:embed="rId22">
                                       <a:lum/>
                                       <a:alphaModFix/>
                                     </a:blip>
@@ -25870,7 +25876,7 @@
                                           <pic:cNvPicPr/>
                                         </pic:nvPicPr>
                                         <pic:blipFill>
-                                          <a:blip r:embed="rId24">
+                                          <a:blip r:embed="rId23">
                                             <a:lum/>
                                             <a:alphaModFix/>
                                           </a:blip>
@@ -25904,7 +25910,10 @@
                               <w:pStyle w:val="af3"/>
                             </w:pPr>
                             <w:r>
-                              <w:t>Рисунок 10. Визуализатор Rviz.</w:t>
+                              <w:t xml:space="preserve">Рисунок 10. Визуализатор </w:t>
+                            </w:r>
+                            <w:r>
+                              <w:t>Rviz.</w:t>
                             </w:r>
                           </w:p>
                         </w:txbxContent>
@@ -25945,7 +25954,7 @@
                                     <pic:cNvPicPr/>
                                   </pic:nvPicPr>
                                   <pic:blipFill>
-                                    <a:blip r:embed="rId24">
+                                    <a:blip r:embed="rId23">
                                       <a:lum/>
                                       <a:alphaModFix/>
                                     </a:blip>
@@ -25979,7 +25988,10 @@
                         <w:pStyle w:val="af3"/>
                       </w:pPr>
                       <w:r>
-                        <w:t>Рисунок 10. Визуализатор Rviz.</w:t>
+                        <w:t xml:space="preserve">Рисунок 10. Визуализатор </w:t>
+                      </w:r>
+                      <w:r>
+                        <w:t>Rviz.</w:t>
                       </w:r>
                     </w:p>
                   </w:txbxContent>
@@ -26132,7 +26144,7 @@
                                           <pic:cNvPicPr/>
                                         </pic:nvPicPr>
                                         <pic:blipFill>
-                                          <a:blip r:embed="rId25">
+                                          <a:blip r:embed="rId24">
                                             <a:lum/>
                                             <a:alphaModFix/>
                                           </a:blip>
@@ -26161,7 +26173,10 @@
                               </w:drawing>
                             </w:r>
                             <w:r>
-                              <w:t>Рисунок 11. Симулятор Gazebo.</w:t>
+                              <w:t xml:space="preserve">Рисунок 11. Симулятор </w:t>
+                            </w:r>
+                            <w:r>
+                              <w:t>Gazebo.</w:t>
                             </w:r>
                           </w:p>
                         </w:txbxContent>
@@ -26202,7 +26217,7 @@
                                     <pic:cNvPicPr/>
                                   </pic:nvPicPr>
                                   <pic:blipFill>
-                                    <a:blip r:embed="rId25">
+                                    <a:blip r:embed="rId24">
                                       <a:lum/>
                                       <a:alphaModFix/>
                                     </a:blip>
@@ -26231,7 +26246,10 @@
                         </w:drawing>
                       </w:r>
                       <w:r>
-                        <w:t>Рисунок 11. Симулятор Gazebo.</w:t>
+                        <w:t xml:space="preserve">Рисунок 11. Симулятор </w:t>
+                      </w:r>
+                      <w:r>
+                        <w:t>Gazebo.</w:t>
                       </w:r>
                     </w:p>
                   </w:txbxContent>
@@ -26586,7 +26604,7 @@
                                           <pic:cNvPicPr/>
                                         </pic:nvPicPr>
                                         <pic:blipFill>
-                                          <a:blip r:embed="rId26">
+                                          <a:blip r:embed="rId25">
                                             <a:lum/>
                                             <a:alphaModFix/>
                                           </a:blip>
@@ -26697,7 +26715,7 @@
                                     <pic:cNvPicPr/>
                                   </pic:nvPicPr>
                                   <pic:blipFill>
-                                    <a:blip r:embed="rId26">
+                                    <a:blip r:embed="rId25">
                                       <a:lum/>
                                       <a:alphaModFix/>
                                     </a:blip>
@@ -27214,7 +27232,7 @@
                                           <pic:cNvPicPr/>
                                         </pic:nvPicPr>
                                         <pic:blipFill>
-                                          <a:blip r:embed="rId27">
+                                          <a:blip r:embed="rId26">
                                             <a:lum/>
                                             <a:alphaModFix/>
                                           </a:blip>
@@ -27289,7 +27307,7 @@
                                     <pic:cNvPicPr/>
                                   </pic:nvPicPr>
                                   <pic:blipFill>
-                                    <a:blip r:embed="rId27">
+                                    <a:blip r:embed="rId26">
                                       <a:lum/>
                                       <a:alphaModFix/>
                                     </a:blip>
@@ -27577,7 +27595,7 @@
                                           <pic:cNvPicPr/>
                                         </pic:nvPicPr>
                                         <pic:blipFill>
-                                          <a:blip r:embed="rId28">
+                                          <a:blip r:embed="rId27">
                                             <a:lum/>
                                             <a:alphaModFix/>
                                           </a:blip>
@@ -27652,7 +27670,7 @@
                                     <pic:cNvPicPr/>
                                   </pic:nvPicPr>
                                   <pic:blipFill>
-                                    <a:blip r:embed="rId28">
+                                    <a:blip r:embed="rId27">
                                       <a:lum/>
                                       <a:alphaModFix/>
                                     </a:blip>
@@ -29052,7 +29070,7 @@
                                           <pic:cNvPicPr/>
                                         </pic:nvPicPr>
                                         <pic:blipFill>
-                                          <a:blip r:embed="rId29">
+                                          <a:blip r:embed="rId28">
                                             <a:lum/>
                                             <a:alphaModFix/>
                                           </a:blip>
@@ -29127,7 +29145,7 @@
                                     <pic:cNvPicPr/>
                                   </pic:nvPicPr>
                                   <pic:blipFill>
-                                    <a:blip r:embed="rId29">
+                                    <a:blip r:embed="rId28">
                                       <a:lum/>
                                       <a:alphaModFix/>
                                     </a:blip>
@@ -29238,7 +29256,7 @@
                                           <pic:cNvPicPr/>
                                         </pic:nvPicPr>
                                         <pic:blipFill>
-                                          <a:blip r:embed="rId30">
+                                          <a:blip r:embed="rId29">
                                             <a:lum/>
                                             <a:alphaModFix/>
                                           </a:blip>
@@ -29313,7 +29331,7 @@
                                     <pic:cNvPicPr/>
                                   </pic:nvPicPr>
                                   <pic:blipFill>
-                                    <a:blip r:embed="rId30">
+                                    <a:blip r:embed="rId29">
                                       <a:lum/>
                                       <a:alphaModFix/>
                                     </a:blip>
@@ -29445,7 +29463,7 @@
                                           <pic:cNvPicPr/>
                                         </pic:nvPicPr>
                                         <pic:blipFill>
-                                          <a:blip r:embed="rId31">
+                                          <a:blip r:embed="rId30">
                                             <a:lum/>
                                             <a:alphaModFix/>
                                           </a:blip>
@@ -29520,7 +29538,7 @@
                                     <pic:cNvPicPr/>
                                   </pic:nvPicPr>
                                   <pic:blipFill>
-                                    <a:blip r:embed="rId31">
+                                    <a:blip r:embed="rId30">
                                       <a:lum/>
                                       <a:alphaModFix/>
                                     </a:blip>
@@ -29644,7 +29662,7 @@
                                           <pic:cNvPicPr/>
                                         </pic:nvPicPr>
                                         <pic:blipFill>
-                                          <a:blip r:embed="rId32">
+                                          <a:blip r:embed="rId31">
                                             <a:lum/>
                                             <a:alphaModFix/>
                                           </a:blip>
@@ -29719,7 +29737,7 @@
                                     <pic:cNvPicPr/>
                                   </pic:nvPicPr>
                                   <pic:blipFill>
-                                    <a:blip r:embed="rId32">
+                                    <a:blip r:embed="rId31">
                                       <a:lum/>
                                       <a:alphaModFix/>
                                     </a:blip>
@@ -29845,7 +29863,7 @@
                                           <pic:cNvPicPr/>
                                         </pic:nvPicPr>
                                         <pic:blipFill>
-                                          <a:blip r:embed="rId33">
+                                          <a:blip r:embed="rId32">
                                             <a:lum/>
                                             <a:alphaModFix/>
                                           </a:blip>
@@ -29920,7 +29938,7 @@
                                     <pic:cNvPicPr/>
                                   </pic:nvPicPr>
                                   <pic:blipFill>
-                                    <a:blip r:embed="rId33">
+                                    <a:blip r:embed="rId32">
                                       <a:lum/>
                                       <a:alphaModFix/>
                                     </a:blip>
@@ -33849,7 +33867,7 @@
                                           <pic:cNvPicPr/>
                                         </pic:nvPicPr>
                                         <pic:blipFill>
-                                          <a:blip r:embed="rId34">
+                                          <a:blip r:embed="rId33">
                                             <a:lum/>
                                             <a:alphaModFix/>
                                           </a:blip>
@@ -33924,7 +33942,7 @@
                                     <pic:cNvPicPr/>
                                   </pic:nvPicPr>
                                   <pic:blipFill>
-                                    <a:blip r:embed="rId34">
+                                    <a:blip r:embed="rId33">
                                       <a:lum/>
                                       <a:alphaModFix/>
                                     </a:blip>
@@ -34035,7 +34053,7 @@
                                           <pic:cNvPicPr/>
                                         </pic:nvPicPr>
                                         <pic:blipFill>
-                                          <a:blip r:embed="rId35">
+                                          <a:blip r:embed="rId34">
                                             <a:lum/>
                                             <a:alphaModFix/>
                                           </a:blip>
@@ -34110,7 +34128,7 @@
                                     <pic:cNvPicPr/>
                                   </pic:nvPicPr>
                                   <pic:blipFill>
-                                    <a:blip r:embed="rId35">
+                                    <a:blip r:embed="rId34">
                                       <a:lum/>
                                       <a:alphaModFix/>
                                     </a:blip>
@@ -34247,7 +34265,7 @@
                                           <pic:cNvPicPr/>
                                         </pic:nvPicPr>
                                         <pic:blipFill>
-                                          <a:blip r:embed="rId36">
+                                          <a:blip r:embed="rId35">
                                             <a:lum/>
                                             <a:alphaModFix/>
                                           </a:blip>
@@ -34322,7 +34340,7 @@
                                     <pic:cNvPicPr/>
                                   </pic:nvPicPr>
                                   <pic:blipFill>
-                                    <a:blip r:embed="rId36">
+                                    <a:blip r:embed="rId35">
                                       <a:lum/>
                                       <a:alphaModFix/>
                                     </a:blip>
@@ -34446,7 +34464,7 @@
                                           <pic:cNvPicPr/>
                                         </pic:nvPicPr>
                                         <pic:blipFill>
-                                          <a:blip r:embed="rId37">
+                                          <a:blip r:embed="rId36">
                                             <a:lum/>
                                             <a:alphaModFix/>
                                           </a:blip>
@@ -34521,7 +34539,7 @@
                                     <pic:cNvPicPr/>
                                   </pic:nvPicPr>
                                   <pic:blipFill>
-                                    <a:blip r:embed="rId37">
+                                    <a:blip r:embed="rId36">
                                       <a:lum/>
                                       <a:alphaModFix/>
                                     </a:blip>
@@ -34645,7 +34663,7 @@
                                           <pic:cNvPicPr/>
                                         </pic:nvPicPr>
                                         <pic:blipFill>
-                                          <a:blip r:embed="rId38">
+                                          <a:blip r:embed="rId37">
                                             <a:lum/>
                                             <a:alphaModFix/>
                                           </a:blip>
@@ -34723,7 +34741,7 @@
                                     <pic:cNvPicPr/>
                                   </pic:nvPicPr>
                                   <pic:blipFill>
-                                    <a:blip r:embed="rId38">
+                                    <a:blip r:embed="rId37">
                                       <a:lum/>
                                       <a:alphaModFix/>
                                     </a:blip>
@@ -38673,7 +38691,7 @@
                                           <pic:cNvPicPr/>
                                         </pic:nvPicPr>
                                         <pic:blipFill>
-                                          <a:blip r:embed="rId39">
+                                          <a:blip r:embed="rId38">
                                             <a:lum/>
                                             <a:alphaModFix/>
                                           </a:blip>
@@ -38748,7 +38766,7 @@
                                     <pic:cNvPicPr/>
                                   </pic:nvPicPr>
                                   <pic:blipFill>
-                                    <a:blip r:embed="rId39">
+                                    <a:blip r:embed="rId38">
                                       <a:lum/>
                                       <a:alphaModFix/>
                                     </a:blip>
@@ -38884,7 +38902,7 @@
                                           <pic:cNvPicPr/>
                                         </pic:nvPicPr>
                                         <pic:blipFill>
-                                          <a:blip r:embed="rId40">
+                                          <a:blip r:embed="rId39">
                                             <a:lum/>
                                             <a:alphaModFix/>
                                           </a:blip>
@@ -38959,7 +38977,7 @@
                                     <pic:cNvPicPr/>
                                   </pic:nvPicPr>
                                   <pic:blipFill>
-                                    <a:blip r:embed="rId40">
+                                    <a:blip r:embed="rId39">
                                       <a:lum/>
                                       <a:alphaModFix/>
                                     </a:blip>
@@ -39099,7 +39117,7 @@
                                           <pic:cNvPicPr/>
                                         </pic:nvPicPr>
                                         <pic:blipFill>
-                                          <a:blip r:embed="rId41">
+                                          <a:blip r:embed="rId40">
                                             <a:lum/>
                                             <a:alphaModFix/>
                                           </a:blip>
@@ -39174,7 +39192,7 @@
                                     <pic:cNvPicPr/>
                                   </pic:nvPicPr>
                                   <pic:blipFill>
-                                    <a:blip r:embed="rId41">
+                                    <a:blip r:embed="rId40">
                                       <a:lum/>
                                       <a:alphaModFix/>
                                     </a:blip>
@@ -39327,7 +39345,7 @@
                                           <pic:cNvPicPr/>
                                         </pic:nvPicPr>
                                         <pic:blipFill>
-                                          <a:blip r:embed="rId42">
+                                          <a:blip r:embed="rId41">
                                             <a:lum/>
                                             <a:alphaModFix/>
                                           </a:blip>
@@ -39402,7 +39420,7 @@
                                     <pic:cNvPicPr/>
                                   </pic:nvPicPr>
                                   <pic:blipFill>
-                                    <a:blip r:embed="rId42">
+                                    <a:blip r:embed="rId41">
                                       <a:lum/>
                                       <a:alphaModFix/>
                                     </a:blip>
@@ -44064,16 +44082,11 @@
         <w:t xml:space="preserve"> </w:t>
       </w:r>
       <w:r>
-        <w:rPr>
-          <w:lang w:val="en-US"/>
-        </w:rPr>
-        <w:t>a</w:t>
-      </w:r>
-      <w:proofErr w:type="spellStart"/>
-      <w:r>
-        <w:t>лгоритм</w:t>
-      </w:r>
-      <w:proofErr w:type="spellEnd"/>
+        <w:t>алгоритм</w:t>
+      </w:r>
+      <w:r>
+        <w:t>,</w:t>
+      </w:r>
       <w:r>
         <w:t xml:space="preserve"> в основе которого лежит решение системы уравнений, выраженной в виде задачи многокритериальной оптимизации. Из этого следует, что аппаратные требования значительно увеличиваются, однако реализация алгоритма очень хорошо оптимизирована, благодаря фреймворку g2o, оптимизация </w:t>
       </w:r>
@@ -44148,7 +44161,7 @@
       </w:r>
       <w:proofErr w:type="spellStart"/>
       <w:r>
-        <w:t>симмуляционной</w:t>
+        <w:t>симуляционной</w:t>
       </w:r>
       <w:proofErr w:type="spellEnd"/>
       <w:r>
@@ -44969,7 +44982,7 @@
                                           <pic:cNvPicPr/>
                                         </pic:nvPicPr>
                                         <pic:blipFill>
-                                          <a:blip r:embed="rId43">
+                                          <a:blip r:embed="rId42">
                                             <a:lum/>
                                             <a:alphaModFix/>
                                           </a:blip>
@@ -45054,7 +45067,7 @@
                                     <pic:cNvPicPr/>
                                   </pic:nvPicPr>
                                   <pic:blipFill>
-                                    <a:blip r:embed="rId43">
+                                    <a:blip r:embed="rId42">
                                       <a:lum/>
                                       <a:alphaModFix/>
                                     </a:blip>
@@ -45175,7 +45188,7 @@
                                           <pic:cNvPicPr/>
                                         </pic:nvPicPr>
                                         <pic:blipFill>
-                                          <a:blip r:embed="rId44">
+                                          <a:blip r:embed="rId43">
                                             <a:lum/>
                                             <a:alphaModFix/>
                                           </a:blip>
@@ -45266,7 +45279,7 @@
                                     <pic:cNvPicPr/>
                                   </pic:nvPicPr>
                                   <pic:blipFill>
-                                    <a:blip r:embed="rId44">
+                                    <a:blip r:embed="rId43">
                                       <a:lum/>
                                       <a:alphaModFix/>
                                     </a:blip>
@@ -45408,7 +45421,7 @@
                                           <pic:cNvPicPr/>
                                         </pic:nvPicPr>
                                         <pic:blipFill>
-                                          <a:blip r:embed="rId45">
+                                          <a:blip r:embed="rId44">
                                             <a:lum/>
                                             <a:alphaModFix/>
                                           </a:blip>
@@ -45442,7 +45455,10 @@
                               <w:pStyle w:val="af3"/>
                             </w:pPr>
                             <w:r>
-                              <w:t>Рисунок 31. Пример визуализации данных в Rviz.</w:t>
+                              <w:t xml:space="preserve">Рисунок 31. Пример визуализации данных в </w:t>
+                            </w:r>
+                            <w:r>
+                              <w:t>Rviz.</w:t>
                             </w:r>
                           </w:p>
                         </w:txbxContent>
@@ -45486,7 +45502,7 @@
                                     <pic:cNvPicPr/>
                                   </pic:nvPicPr>
                                   <pic:blipFill>
-                                    <a:blip r:embed="rId45">
+                                    <a:blip r:embed="rId44">
                                       <a:lum/>
                                       <a:alphaModFix/>
                                     </a:blip>
@@ -45520,7 +45536,10 @@
                         <w:pStyle w:val="af3"/>
                       </w:pPr>
                       <w:r>
-                        <w:t>Рисунок 31. Пример визуализации данных в Rviz.</w:t>
+                        <w:t xml:space="preserve">Рисунок 31. Пример визуализации данных в </w:t>
+                      </w:r>
+                      <w:r>
+                        <w:t>Rviz.</w:t>
                       </w:r>
                     </w:p>
                   </w:txbxContent>
@@ -46096,7 +46115,13 @@
         <w:t>g2o</w:t>
       </w:r>
       <w:r>
-        <w:t>, быстр оптимизирующий разреженные матрицы в многопоточном режиме.</w:t>
+        <w:t>, быстр</w:t>
+      </w:r>
+      <w:r>
+        <w:t>о</w:t>
+      </w:r>
+      <w:r>
+        <w:t xml:space="preserve"> оптимизирующий разреженные матрицы в многопоточном режиме.</w:t>
       </w:r>
     </w:p>
     <w:p>
@@ -46717,30 +46742,14 @@
         </w:rPr>
         <w:t xml:space="preserve">URL: </w:t>
       </w:r>
-      <w:r>
-        <w:fldChar w:fldCharType="begin"/>
-      </w:r>
-      <w:r>
-        <w:rPr>
-          <w:lang w:val="en-US"/>
-        </w:rPr>
-        <w:instrText xml:space="preserve"> HYPERLINK "http://wiki.ros.org/ROS/Concepts" </w:instrText>
-      </w:r>
-      <w:r>
-        <w:fldChar w:fldCharType="separate"/>
-      </w:r>
-      <w:r>
-        <w:rPr>
-          <w:lang w:val="en-US"/>
-        </w:rPr>
-        <w:t>http://wiki.ros.org/ROS/Concepts</w:t>
-      </w:r>
-      <w:r>
-        <w:rPr>
-          <w:lang w:val="en-US"/>
-        </w:rPr>
-        <w:fldChar w:fldCharType="end"/>
-      </w:r>
+      <w:hyperlink r:id="rId45" w:history="1">
+        <w:r>
+          <w:rPr>
+            <w:lang w:val="en-US"/>
+          </w:rPr>
+          <w:t>http://wiki.ros.org/ROS/Concepts</w:t>
+        </w:r>
+      </w:hyperlink>
     </w:p>
     <w:p>
       <w:pPr>
@@ -46775,30 +46784,14 @@
         </w:rPr>
         <w:t xml:space="preserve">URL: </w:t>
       </w:r>
-      <w:r>
-        <w:fldChar w:fldCharType="begin"/>
-      </w:r>
-      <w:r>
-        <w:rPr>
-          <w:lang w:val="en-US"/>
-        </w:rPr>
-        <w:instrText xml:space="preserve"> HYPERLINK "http://wiki.ros.org/rviz" </w:instrText>
-      </w:r>
-      <w:r>
-        <w:fldChar w:fldCharType="separate"/>
-      </w:r>
-      <w:r>
-        <w:rPr>
-          <w:lang w:val="en-US"/>
-        </w:rPr>
-        <w:t>http://wiki.ros.org/rviz</w:t>
-      </w:r>
-      <w:r>
-        <w:rPr>
-          <w:lang w:val="en-US"/>
-        </w:rPr>
-        <w:fldChar w:fldCharType="end"/>
-      </w:r>
+      <w:hyperlink r:id="rId46" w:history="1">
+        <w:r>
+          <w:rPr>
+            <w:lang w:val="en-US"/>
+          </w:rPr>
+          <w:t>http://wiki.ros.org/rviz</w:t>
+        </w:r>
+      </w:hyperlink>
     </w:p>
     <w:p>
       <w:pPr>
@@ -46882,7 +46875,7 @@
       <w:r>
         <w:t xml:space="preserve">URL: </w:t>
       </w:r>
-      <w:hyperlink r:id="rId46" w:history="1">
+      <w:hyperlink r:id="rId47" w:history="1">
         <w:r>
           <w:t>http://wiki.ros.org/navigation/Tutorials/RobotSetup</w:t>
         </w:r>
@@ -47808,8 +47801,8 @@
       </w:pPr>
     </w:p>
     <w:sectPr>
-      <w:headerReference w:type="default" r:id="rId47"/>
-      <w:footerReference w:type="default" r:id="rId48"/>
+      <w:headerReference w:type="default" r:id="rId48"/>
+      <w:footerReference w:type="default" r:id="rId49"/>
       <w:pgSz w:w="11909" w:h="16834"/>
       <w:pgMar w:top="1552" w:right="567" w:bottom="1552" w:left="1701" w:header="1138" w:footer="1138" w:gutter="0"/>
       <w:pgNumType w:start="1"/>
@@ -56014,16 +56007,4 @@
   <we:bindings/>
   <we:snapshot xmlns:r="http://schemas.openxmlformats.org/officeDocument/2006/relationships"/>
 </we:webextension>
-</file>
-
-<file path=customXml/item1.xml><?xml version="1.0" encoding="utf-8"?>
-<b:Sources xmlns:b="http://schemas.openxmlformats.org/officeDocument/2006/bibliography" xmlns="http://schemas.openxmlformats.org/officeDocument/2006/bibliography" SelectedStyle="\APASixthEditionOfficeOnline.xsl" StyleName="APA" Version="6"/>
-</file>
-
-<file path=customXml/itemProps1.xml><?xml version="1.0" encoding="utf-8"?>
-<ds:datastoreItem xmlns:ds="http://schemas.openxmlformats.org/officeDocument/2006/customXml" ds:itemID="{267FADA0-ADE5-42CD-B675-1D9C2C17A687}">
-  <ds:schemaRefs>
-    <ds:schemaRef ds:uri="http://schemas.openxmlformats.org/officeDocument/2006/bibliography"/>
-  </ds:schemaRefs>
-</ds:datastoreItem>
 </file>
</xml_diff>